<commit_message>
update: ui payment detail, format file excel
</commit_message>
<xml_diff>
--- a/public/preview/template.docx
+++ b/public/preview/template.docx
@@ -41,8 +41,8 @@
         <w:tblLook w:val="04A0" w:firstRow="1" w:lastRow="0" w:firstColumn="1" w:lastColumn="0" w:noHBand="0" w:noVBand="1"/>
       </w:tblPr>
       <w:tblGrid>
-        <w:gridCol w:w="1003"/>
-        <w:gridCol w:w="4552"/>
+        <w:gridCol w:w="1530"/>
+        <w:gridCol w:w="4025"/>
         <w:gridCol w:w="1025"/>
         <w:gridCol w:w="1070"/>
         <w:gridCol w:w="2430"/>
@@ -153,7 +153,7 @@
         <w:tc>
           <w:tcPr>
             <w:cnfStyle w:val="001000000000" w:firstRow="0" w:lastRow="0" w:firstColumn="1" w:lastColumn="0" w:oddVBand="0" w:evenVBand="0" w:oddHBand="0" w:evenHBand="0" w:firstRowFirstColumn="0" w:firstRowLastColumn="0" w:lastRowFirstColumn="0" w:lastRowLastColumn="0"/>
-            <w:tcW w:w="1003" w:type="dxa"/>
+            <w:tcW w:w="1530" w:type="dxa"/>
             <w:shd w:val="clear" w:color="auto" w:fill="FFFFFF" w:themeFill="background1"/>
           </w:tcPr>
           <w:p>
@@ -192,7 +192,7 @@
         </w:tc>
         <w:tc>
           <w:tcPr>
-            <w:tcW w:w="5577" w:type="dxa"/>
+            <w:tcW w:w="5050" w:type="dxa"/>
             <w:gridSpan w:val="2"/>
             <w:shd w:val="clear" w:color="auto" w:fill="FFFFFF" w:themeFill="background1"/>
           </w:tcPr>
@@ -228,6 +228,9 @@
         <w:tc>
           <w:tcPr>
             <w:tcW w:w="1070" w:type="dxa"/>
+            <w:tcBorders>
+              <w:left w:val="nil"/>
+            </w:tcBorders>
             <w:shd w:val="clear" w:color="auto" w:fill="FFFFFF" w:themeFill="background1"/>
           </w:tcPr>
           <w:p>
@@ -288,7 +291,7 @@
         <w:tc>
           <w:tcPr>
             <w:cnfStyle w:val="001000000000" w:firstRow="0" w:lastRow="0" w:firstColumn="1" w:lastColumn="0" w:oddVBand="0" w:evenVBand="0" w:oddHBand="0" w:evenHBand="0" w:firstRowFirstColumn="0" w:firstRowLastColumn="0" w:lastRowFirstColumn="0" w:lastRowLastColumn="0"/>
-            <w:tcW w:w="1003" w:type="dxa"/>
+            <w:tcW w:w="1530" w:type="dxa"/>
             <w:shd w:val="clear" w:color="auto" w:fill="FFFFFF" w:themeFill="background1"/>
           </w:tcPr>
           <w:p>
@@ -327,7 +330,7 @@
         </w:tc>
         <w:tc>
           <w:tcPr>
-            <w:tcW w:w="5577" w:type="dxa"/>
+            <w:tcW w:w="5050" w:type="dxa"/>
             <w:gridSpan w:val="2"/>
             <w:shd w:val="clear" w:color="auto" w:fill="FFFFFF" w:themeFill="background1"/>
           </w:tcPr>
@@ -365,6 +368,9 @@
         <w:tc>
           <w:tcPr>
             <w:tcW w:w="1070" w:type="dxa"/>
+            <w:tcBorders>
+              <w:left w:val="nil"/>
+            </w:tcBorders>
             <w:shd w:val="clear" w:color="auto" w:fill="FFFFFF" w:themeFill="background1"/>
           </w:tcPr>
           <w:p>
@@ -428,7 +434,7 @@
         <w:tc>
           <w:tcPr>
             <w:cnfStyle w:val="001000000000" w:firstRow="0" w:lastRow="0" w:firstColumn="1" w:lastColumn="0" w:oddVBand="0" w:evenVBand="0" w:oddHBand="0" w:evenHBand="0" w:firstRowFirstColumn="0" w:firstRowLastColumn="0" w:lastRowFirstColumn="0" w:lastRowLastColumn="0"/>
-            <w:tcW w:w="1003" w:type="dxa"/>
+            <w:tcW w:w="1530" w:type="dxa"/>
             <w:shd w:val="clear" w:color="auto" w:fill="FFFFFF" w:themeFill="background1"/>
           </w:tcPr>
           <w:p>
@@ -469,7 +475,7 @@
         </w:tc>
         <w:tc>
           <w:tcPr>
-            <w:tcW w:w="5577" w:type="dxa"/>
+            <w:tcW w:w="5050" w:type="dxa"/>
             <w:gridSpan w:val="2"/>
             <w:shd w:val="clear" w:color="auto" w:fill="FFFFFF" w:themeFill="background1"/>
           </w:tcPr>
@@ -507,6 +513,9 @@
         <w:tc>
           <w:tcPr>
             <w:tcW w:w="1070" w:type="dxa"/>
+            <w:tcBorders>
+              <w:left w:val="nil"/>
+            </w:tcBorders>
             <w:shd w:val="clear" w:color="auto" w:fill="FFFFFF" w:themeFill="background1"/>
           </w:tcPr>
           <w:p>
@@ -541,7 +550,7 @@
         <w:tc>
           <w:tcPr>
             <w:cnfStyle w:val="001000000000" w:firstRow="0" w:lastRow="0" w:firstColumn="1" w:lastColumn="0" w:oddVBand="0" w:evenVBand="0" w:oddHBand="0" w:evenHBand="0" w:firstRowFirstColumn="0" w:firstRowLastColumn="0" w:lastRowFirstColumn="0" w:lastRowLastColumn="0"/>
-            <w:tcW w:w="1003" w:type="dxa"/>
+            <w:tcW w:w="1530" w:type="dxa"/>
             <w:shd w:val="clear" w:color="auto" w:fill="FFFFFF" w:themeFill="background1"/>
           </w:tcPr>
           <w:p>
@@ -580,7 +589,7 @@
         </w:tc>
         <w:tc>
           <w:tcPr>
-            <w:tcW w:w="5577" w:type="dxa"/>
+            <w:tcW w:w="5050" w:type="dxa"/>
             <w:gridSpan w:val="2"/>
             <w:shd w:val="clear" w:color="auto" w:fill="FFFFFF" w:themeFill="background1"/>
           </w:tcPr>
@@ -618,6 +627,9 @@
         <w:tc>
           <w:tcPr>
             <w:tcW w:w="1070" w:type="dxa"/>
+            <w:tcBorders>
+              <w:left w:val="nil"/>
+            </w:tcBorders>
             <w:shd w:val="clear" w:color="auto" w:fill="FFFFFF" w:themeFill="background1"/>
           </w:tcPr>
           <w:p>
@@ -639,74 +651,6 @@
           <w:p>
             <w:pPr>
               <w:cnfStyle w:val="000000000000" w:firstRow="0" w:lastRow="0" w:firstColumn="0" w:lastColumn="0" w:oddVBand="0" w:evenVBand="0" w:oddHBand="0" w:evenHBand="0" w:firstRowFirstColumn="0" w:firstRowLastColumn="0" w:lastRowFirstColumn="0" w:lastRowLastColumn="0"/>
-              <w:rPr>
-                <w:rFonts w:cstheme="minorHAnsi"/>
-                <w:b/>
-                <w:bCs/>
-              </w:rPr>
-            </w:pPr>
-          </w:p>
-        </w:tc>
-      </w:tr>
-      <w:tr>
-        <w:trPr>
-          <w:cnfStyle w:val="000000100000" w:firstRow="0" w:lastRow="0" w:firstColumn="0" w:lastColumn="0" w:oddVBand="0" w:evenVBand="0" w:oddHBand="1" w:evenHBand="0" w:firstRowFirstColumn="0" w:firstRowLastColumn="0" w:lastRowFirstColumn="0" w:lastRowLastColumn="0"/>
-        </w:trPr>
-        <w:tc>
-          <w:tcPr>
-            <w:cnfStyle w:val="001000000000" w:firstRow="0" w:lastRow="0" w:firstColumn="1" w:lastColumn="0" w:oddVBand="0" w:evenVBand="0" w:oddHBand="0" w:evenHBand="0" w:firstRowFirstColumn="0" w:firstRowLastColumn="0" w:lastRowFirstColumn="0" w:lastRowLastColumn="0"/>
-            <w:tcW w:w="1003" w:type="dxa"/>
-            <w:shd w:val="clear" w:color="auto" w:fill="FFFFFF" w:themeFill="background1"/>
-          </w:tcPr>
-          <w:p>
-            <w:pPr>
-              <w:rPr>
-                <w:rFonts w:cstheme="minorHAnsi"/>
-              </w:rPr>
-            </w:pPr>
-          </w:p>
-        </w:tc>
-        <w:tc>
-          <w:tcPr>
-            <w:tcW w:w="5577" w:type="dxa"/>
-            <w:gridSpan w:val="2"/>
-            <w:shd w:val="clear" w:color="auto" w:fill="FFFFFF" w:themeFill="background1"/>
-          </w:tcPr>
-          <w:p>
-            <w:pPr>
-              <w:cnfStyle w:val="000000100000" w:firstRow="0" w:lastRow="0" w:firstColumn="0" w:lastColumn="0" w:oddVBand="0" w:evenVBand="0" w:oddHBand="1" w:evenHBand="0" w:firstRowFirstColumn="0" w:firstRowLastColumn="0" w:lastRowFirstColumn="0" w:lastRowLastColumn="0"/>
-              <w:rPr>
-                <w:rFonts w:cstheme="minorHAnsi"/>
-                <w:b/>
-                <w:bCs/>
-              </w:rPr>
-            </w:pPr>
-          </w:p>
-        </w:tc>
-        <w:tc>
-          <w:tcPr>
-            <w:tcW w:w="1070" w:type="dxa"/>
-            <w:shd w:val="clear" w:color="auto" w:fill="FFFFFF" w:themeFill="background1"/>
-          </w:tcPr>
-          <w:p>
-            <w:pPr>
-              <w:cnfStyle w:val="000000100000" w:firstRow="0" w:lastRow="0" w:firstColumn="0" w:lastColumn="0" w:oddVBand="0" w:evenVBand="0" w:oddHBand="1" w:evenHBand="0" w:firstRowFirstColumn="0" w:firstRowLastColumn="0" w:lastRowFirstColumn="0" w:lastRowLastColumn="0"/>
-              <w:rPr>
-                <w:rFonts w:cstheme="minorHAnsi"/>
-                <w:b/>
-                <w:bCs/>
-              </w:rPr>
-            </w:pPr>
-          </w:p>
-        </w:tc>
-        <w:tc>
-          <w:tcPr>
-            <w:tcW w:w="2430" w:type="dxa"/>
-            <w:shd w:val="clear" w:color="auto" w:fill="FFFFFF" w:themeFill="background1"/>
-          </w:tcPr>
-          <w:p>
-            <w:pPr>
-              <w:cnfStyle w:val="000000100000" w:firstRow="0" w:lastRow="0" w:firstColumn="0" w:lastColumn="0" w:oddVBand="0" w:evenVBand="0" w:oddHBand="1" w:evenHBand="0" w:firstRowFirstColumn="0" w:firstRowLastColumn="0" w:lastRowFirstColumn="0" w:lastRowLastColumn="0"/>
               <w:rPr>
                 <w:rFonts w:cstheme="minorHAnsi"/>
                 <w:b/>
@@ -735,10 +679,19 @@
       <w:tblPr>
         <w:tblStyle w:val="PlainTable1"/>
         <w:tblW w:w="0" w:type="auto"/>
+        <w:tblBorders>
+          <w:top w:val="single" w:sz="4" w:space="0" w:color="auto"/>
+          <w:left w:val="single" w:sz="4" w:space="0" w:color="auto"/>
+          <w:bottom w:val="single" w:sz="4" w:space="0" w:color="auto"/>
+          <w:right w:val="single" w:sz="4" w:space="0" w:color="auto"/>
+          <w:insideH w:val="single" w:sz="4" w:space="0" w:color="auto"/>
+          <w:insideV w:val="single" w:sz="4" w:space="0" w:color="auto"/>
+        </w:tblBorders>
         <w:tblLook w:val="04A0" w:firstRow="1" w:lastRow="0" w:firstColumn="1" w:lastColumn="0" w:noHBand="0" w:noVBand="1"/>
       </w:tblPr>
       <w:tblGrid>
-        <w:gridCol w:w="5305"/>
+        <w:gridCol w:w="1525"/>
+        <w:gridCol w:w="3960"/>
       </w:tblGrid>
       <w:tr>
         <w:trPr>
@@ -748,7 +701,8 @@
         <w:tc>
           <w:tcPr>
             <w:cnfStyle w:val="001000000000" w:firstRow="0" w:lastRow="0" w:firstColumn="1" w:lastColumn="0" w:oddVBand="0" w:evenVBand="0" w:oddHBand="0" w:evenHBand="0" w:firstRowFirstColumn="0" w:firstRowLastColumn="0" w:lastRowFirstColumn="0" w:lastRowLastColumn="0"/>
-            <w:tcW w:w="5305" w:type="dxa"/>
+            <w:tcW w:w="5485" w:type="dxa"/>
+            <w:gridSpan w:val="2"/>
             <w:tcBorders>
               <w:bottom w:val="nil"/>
             </w:tcBorders>
@@ -779,7 +733,8 @@
         <w:tc>
           <w:tcPr>
             <w:cnfStyle w:val="001000000000" w:firstRow="0" w:lastRow="0" w:firstColumn="1" w:lastColumn="0" w:oddVBand="0" w:evenVBand="0" w:oddHBand="0" w:evenHBand="0" w:firstRowFirstColumn="0" w:firstRowLastColumn="0" w:lastRowFirstColumn="0" w:lastRowLastColumn="0"/>
-            <w:tcW w:w="5305" w:type="dxa"/>
+            <w:tcW w:w="5485" w:type="dxa"/>
+            <w:gridSpan w:val="2"/>
             <w:tcBorders>
               <w:top w:val="nil"/>
               <w:left w:val="nil"/>
@@ -821,7 +776,7 @@
         <w:tc>
           <w:tcPr>
             <w:cnfStyle w:val="001000000000" w:firstRow="0" w:lastRow="0" w:firstColumn="1" w:lastColumn="0" w:oddVBand="0" w:evenVBand="0" w:oddHBand="0" w:evenHBand="0" w:firstRowFirstColumn="0" w:firstRowLastColumn="0" w:lastRowFirstColumn="0" w:lastRowLastColumn="0"/>
-            <w:tcW w:w="5305" w:type="dxa"/>
+            <w:tcW w:w="1525" w:type="dxa"/>
             <w:tcBorders>
               <w:top w:val="nil"/>
               <w:left w:val="nil"/>
@@ -842,16 +797,7 @@
                 <w:b w:val="0"/>
                 <w:bCs w:val="0"/>
               </w:rPr>
-              <w:t>Company ID</w:t>
-            </w:r>
-            <w:proofErr w:type="gramStart"/>
-            <w:r>
-              <w:rPr>
-                <w:rFonts w:cstheme="minorHAnsi"/>
-                <w:b w:val="0"/>
-                <w:bCs w:val="0"/>
-              </w:rPr>
-              <w:t xml:space="preserve">: </w:t>
+              <w:t xml:space="preserve">Company ID: </w:t>
             </w:r>
             <w:r>
               <w:rPr>
@@ -861,119 +807,11 @@
               </w:rPr>
               <w:t xml:space="preserve"> </w:t>
             </w:r>
-            <w:r>
-              <w:rPr>
-                <w:rFonts w:cstheme="minorHAnsi"/>
-                <w:b w:val="0"/>
-                <w:bCs w:val="0"/>
-              </w:rPr>
-              <w:t>{</w:t>
-            </w:r>
-            <w:proofErr w:type="spellStart"/>
-            <w:proofErr w:type="gramEnd"/>
-            <w:r>
-              <w:rPr>
-                <w:rFonts w:cstheme="minorHAnsi"/>
-                <w:b w:val="0"/>
-                <w:bCs w:val="0"/>
-              </w:rPr>
-              <w:t>billToCompany</w:t>
-            </w:r>
-            <w:proofErr w:type="spellEnd"/>
-            <w:r>
-              <w:rPr>
-                <w:rFonts w:cstheme="minorHAnsi"/>
-                <w:b w:val="0"/>
-                <w:bCs w:val="0"/>
-              </w:rPr>
-              <w:t>}</w:t>
-            </w:r>
-          </w:p>
-          <w:p>
-            <w:pPr>
-              <w:rPr>
-                <w:rFonts w:cstheme="minorHAnsi"/>
-              </w:rPr>
-            </w:pPr>
-            <w:r>
-              <w:rPr>
-                <w:rFonts w:cstheme="minorHAnsi"/>
-                <w:b w:val="0"/>
-                <w:bCs w:val="0"/>
-              </w:rPr>
-              <w:t xml:space="preserve">Tax </w:t>
-            </w:r>
-            <w:r>
-              <w:rPr>
-                <w:rFonts w:cstheme="minorHAnsi"/>
-                <w:b w:val="0"/>
-                <w:bCs w:val="0"/>
-              </w:rPr>
-              <w:t>ID</w:t>
-            </w:r>
-            <w:r>
-              <w:rPr>
-                <w:rFonts w:cstheme="minorHAnsi"/>
-                <w:b w:val="0"/>
-                <w:bCs w:val="0"/>
-              </w:rPr>
-              <w:t xml:space="preserve">: </w:t>
-            </w:r>
-            <w:r>
-              <w:rPr>
-                <w:rFonts w:cstheme="minorHAnsi"/>
-                <w:b w:val="0"/>
-                <w:bCs w:val="0"/>
-              </w:rPr>
-              <w:t xml:space="preserve">         </w:t>
-            </w:r>
-            <w:proofErr w:type="gramStart"/>
-            <w:r>
-              <w:rPr>
-                <w:rFonts w:cstheme="minorHAnsi"/>
-                <w:b w:val="0"/>
-                <w:bCs w:val="0"/>
-              </w:rPr>
-              <w:t xml:space="preserve">   </w:t>
-            </w:r>
-            <w:r>
-              <w:rPr>
-                <w:rFonts w:cstheme="minorHAnsi"/>
-                <w:b w:val="0"/>
-                <w:bCs w:val="0"/>
-              </w:rPr>
-              <w:t>{</w:t>
-            </w:r>
-            <w:proofErr w:type="spellStart"/>
-            <w:proofErr w:type="gramEnd"/>
-            <w:r>
-              <w:rPr>
-                <w:rFonts w:cstheme="minorHAnsi"/>
-                <w:b w:val="0"/>
-                <w:bCs w:val="0"/>
-              </w:rPr>
-              <w:t>billToTaxId</w:t>
-            </w:r>
-            <w:proofErr w:type="spellEnd"/>
-            <w:r>
-              <w:rPr>
-                <w:rFonts w:cstheme="minorHAnsi"/>
-                <w:b w:val="0"/>
-                <w:bCs w:val="0"/>
-              </w:rPr>
-              <w:t>}</w:t>
-            </w:r>
-          </w:p>
-        </w:tc>
-      </w:tr>
-      <w:tr>
-        <w:trPr>
-          <w:cnfStyle w:val="000000100000" w:firstRow="0" w:lastRow="0" w:firstColumn="0" w:lastColumn="0" w:oddVBand="0" w:evenVBand="0" w:oddHBand="1" w:evenHBand="0" w:firstRowFirstColumn="0" w:firstRowLastColumn="0" w:lastRowFirstColumn="0" w:lastRowLastColumn="0"/>
-        </w:trPr>
-        <w:tc>
-          <w:tcPr>
-            <w:cnfStyle w:val="001000000000" w:firstRow="0" w:lastRow="0" w:firstColumn="1" w:lastColumn="0" w:oddVBand="0" w:evenVBand="0" w:oddHBand="0" w:evenHBand="0" w:firstRowFirstColumn="0" w:firstRowLastColumn="0" w:lastRowFirstColumn="0" w:lastRowLastColumn="0"/>
-            <w:tcW w:w="5305" w:type="dxa"/>
+          </w:p>
+        </w:tc>
+        <w:tc>
+          <w:tcPr>
+            <w:tcW w:w="3960" w:type="dxa"/>
             <w:tcBorders>
               <w:top w:val="nil"/>
               <w:left w:val="nil"/>
@@ -984,6 +822,146 @@
           </w:tcPr>
           <w:p>
             <w:pPr>
+              <w:cnfStyle w:val="000000000000" w:firstRow="0" w:lastRow="0" w:firstColumn="0" w:lastColumn="0" w:oddVBand="0" w:evenVBand="0" w:oddHBand="0" w:evenHBand="0" w:firstRowFirstColumn="0" w:firstRowLastColumn="0" w:lastRowFirstColumn="0" w:lastRowLastColumn="0"/>
+              <w:rPr>
+                <w:rFonts w:cstheme="minorHAnsi"/>
+              </w:rPr>
+            </w:pPr>
+            <w:r>
+              <w:rPr>
+                <w:rFonts w:cstheme="minorHAnsi"/>
+              </w:rPr>
+              <w:t>{</w:t>
+            </w:r>
+            <w:proofErr w:type="spellStart"/>
+            <w:r>
+              <w:rPr>
+                <w:rFonts w:cstheme="minorHAnsi"/>
+              </w:rPr>
+              <w:t>billToCompany</w:t>
+            </w:r>
+            <w:proofErr w:type="spellEnd"/>
+            <w:r>
+              <w:rPr>
+                <w:rFonts w:cstheme="minorHAnsi"/>
+              </w:rPr>
+              <w:t>}</w:t>
+            </w:r>
+          </w:p>
+        </w:tc>
+      </w:tr>
+      <w:tr>
+        <w:trPr>
+          <w:cnfStyle w:val="000000100000" w:firstRow="0" w:lastRow="0" w:firstColumn="0" w:lastColumn="0" w:oddVBand="0" w:evenVBand="0" w:oddHBand="1" w:evenHBand="0" w:firstRowFirstColumn="0" w:firstRowLastColumn="0" w:lastRowFirstColumn="0" w:lastRowLastColumn="0"/>
+        </w:trPr>
+        <w:tc>
+          <w:tcPr>
+            <w:cnfStyle w:val="001000000000" w:firstRow="0" w:lastRow="0" w:firstColumn="1" w:lastColumn="0" w:oddVBand="0" w:evenVBand="0" w:oddHBand="0" w:evenHBand="0" w:firstRowFirstColumn="0" w:firstRowLastColumn="0" w:lastRowFirstColumn="0" w:lastRowLastColumn="0"/>
+            <w:tcW w:w="1525" w:type="dxa"/>
+            <w:tcBorders>
+              <w:top w:val="nil"/>
+              <w:left w:val="nil"/>
+              <w:bottom w:val="nil"/>
+              <w:right w:val="nil"/>
+            </w:tcBorders>
+            <w:shd w:val="clear" w:color="auto" w:fill="FFFFFF" w:themeFill="background1"/>
+          </w:tcPr>
+          <w:p>
+            <w:pPr>
+              <w:rPr>
+                <w:rFonts w:cstheme="minorHAnsi"/>
+              </w:rPr>
+            </w:pPr>
+            <w:r>
+              <w:rPr>
+                <w:rFonts w:cstheme="minorHAnsi"/>
+                <w:b w:val="0"/>
+                <w:bCs w:val="0"/>
+              </w:rPr>
+              <w:t xml:space="preserve">Tax </w:t>
+            </w:r>
+            <w:r>
+              <w:rPr>
+                <w:rFonts w:cstheme="minorHAnsi"/>
+                <w:b w:val="0"/>
+                <w:bCs w:val="0"/>
+              </w:rPr>
+              <w:t>ID</w:t>
+            </w:r>
+            <w:r>
+              <w:rPr>
+                <w:rFonts w:cstheme="minorHAnsi"/>
+                <w:b w:val="0"/>
+                <w:bCs w:val="0"/>
+              </w:rPr>
+              <w:t xml:space="preserve">: </w:t>
+            </w:r>
+            <w:r>
+              <w:rPr>
+                <w:rFonts w:cstheme="minorHAnsi"/>
+                <w:b w:val="0"/>
+                <w:bCs w:val="0"/>
+              </w:rPr>
+              <w:t xml:space="preserve">            </w:t>
+            </w:r>
+          </w:p>
+        </w:tc>
+        <w:tc>
+          <w:tcPr>
+            <w:tcW w:w="3960" w:type="dxa"/>
+            <w:tcBorders>
+              <w:top w:val="nil"/>
+              <w:left w:val="nil"/>
+              <w:bottom w:val="nil"/>
+              <w:right w:val="nil"/>
+            </w:tcBorders>
+            <w:shd w:val="clear" w:color="auto" w:fill="FFFFFF" w:themeFill="background1"/>
+          </w:tcPr>
+          <w:p>
+            <w:pPr>
+              <w:cnfStyle w:val="000000100000" w:firstRow="0" w:lastRow="0" w:firstColumn="0" w:lastColumn="0" w:oddVBand="0" w:evenVBand="0" w:oddHBand="1" w:evenHBand="0" w:firstRowFirstColumn="0" w:firstRowLastColumn="0" w:lastRowFirstColumn="0" w:lastRowLastColumn="0"/>
+              <w:rPr>
+                <w:rFonts w:cstheme="minorHAnsi"/>
+              </w:rPr>
+            </w:pPr>
+            <w:r>
+              <w:rPr>
+                <w:rFonts w:cstheme="minorHAnsi"/>
+              </w:rPr>
+              <w:t>{</w:t>
+            </w:r>
+            <w:proofErr w:type="spellStart"/>
+            <w:r>
+              <w:rPr>
+                <w:rFonts w:cstheme="minorHAnsi"/>
+              </w:rPr>
+              <w:t>billToTaxId</w:t>
+            </w:r>
+            <w:proofErr w:type="spellEnd"/>
+            <w:r>
+              <w:rPr>
+                <w:rFonts w:cstheme="minorHAnsi"/>
+              </w:rPr>
+              <w:t>}</w:t>
+            </w:r>
+          </w:p>
+        </w:tc>
+      </w:tr>
+      <w:tr>
+        <w:tc>
+          <w:tcPr>
+            <w:cnfStyle w:val="001000000000" w:firstRow="0" w:lastRow="0" w:firstColumn="1" w:lastColumn="0" w:oddVBand="0" w:evenVBand="0" w:oddHBand="0" w:evenHBand="0" w:firstRowFirstColumn="0" w:firstRowLastColumn="0" w:lastRowFirstColumn="0" w:lastRowLastColumn="0"/>
+            <w:tcW w:w="1525" w:type="dxa"/>
+            <w:tcBorders>
+              <w:top w:val="nil"/>
+              <w:left w:val="nil"/>
+              <w:bottom w:val="nil"/>
+              <w:right w:val="nil"/>
+            </w:tcBorders>
+            <w:shd w:val="clear" w:color="auto" w:fill="FFFFFF" w:themeFill="background1"/>
+          </w:tcPr>
+          <w:p>
+            <w:pPr>
               <w:rPr>
                 <w:rFonts w:cstheme="minorHAnsi"/>
               </w:rPr>
@@ -1002,32 +980,38 @@
                 <w:b w:val="0"/>
                 <w:bCs w:val="0"/>
               </w:rPr>
-              <w:t xml:space="preserve">      </w:t>
-            </w:r>
-            <w:proofErr w:type="gramStart"/>
-            <w:r>
-              <w:rPr>
-                <w:rFonts w:cstheme="minorHAnsi"/>
-                <w:b w:val="0"/>
-                <w:bCs w:val="0"/>
-              </w:rPr>
-              <w:t xml:space="preserve">   </w:t>
-            </w:r>
-            <w:r>
-              <w:rPr>
-                <w:rFonts w:cstheme="minorHAnsi"/>
-                <w:b w:val="0"/>
-                <w:bCs w:val="0"/>
+              <w:t xml:space="preserve">         </w:t>
+            </w:r>
+          </w:p>
+        </w:tc>
+        <w:tc>
+          <w:tcPr>
+            <w:tcW w:w="3960" w:type="dxa"/>
+            <w:tcBorders>
+              <w:top w:val="nil"/>
+              <w:left w:val="nil"/>
+              <w:bottom w:val="nil"/>
+              <w:right w:val="nil"/>
+            </w:tcBorders>
+            <w:shd w:val="clear" w:color="auto" w:fill="FFFFFF" w:themeFill="background1"/>
+          </w:tcPr>
+          <w:p>
+            <w:pPr>
+              <w:cnfStyle w:val="000000000000" w:firstRow="0" w:lastRow="0" w:firstColumn="0" w:lastColumn="0" w:oddVBand="0" w:evenVBand="0" w:oddHBand="0" w:evenHBand="0" w:firstRowFirstColumn="0" w:firstRowLastColumn="0" w:lastRowFirstColumn="0" w:lastRowLastColumn="0"/>
+              <w:rPr>
+                <w:rFonts w:cstheme="minorHAnsi"/>
+              </w:rPr>
+            </w:pPr>
+            <w:r>
+              <w:rPr>
+                <w:rFonts w:cstheme="minorHAnsi"/>
               </w:rPr>
               <w:t>{</w:t>
             </w:r>
             <w:proofErr w:type="spellStart"/>
-            <w:proofErr w:type="gramEnd"/>
-            <w:r>
-              <w:rPr>
-                <w:rFonts w:cstheme="minorHAnsi"/>
-                <w:b w:val="0"/>
-                <w:bCs w:val="0"/>
+            <w:r>
+              <w:rPr>
+                <w:rFonts w:cstheme="minorHAnsi"/>
               </w:rPr>
               <w:t>billToAddress</w:t>
             </w:r>
@@ -1035,8 +1019,6 @@
             <w:r>
               <w:rPr>
                 <w:rFonts w:cstheme="minorHAnsi"/>
-                <w:b w:val="0"/>
-                <w:bCs w:val="0"/>
               </w:rPr>
               <w:t>}</w:t>
             </w:r>
@@ -1143,25 +1125,7 @@
                 <w:b w:val="0"/>
                 <w:bCs w:val="0"/>
               </w:rPr>
-              <w:t>{#</w:t>
-            </w:r>
-            <w:proofErr w:type="gramStart"/>
-            <w:r>
-              <w:rPr>
-                <w:rFonts w:cstheme="minorHAnsi"/>
-                <w:b w:val="0"/>
-                <w:bCs w:val="0"/>
-              </w:rPr>
-              <w:t>s}{</w:t>
-            </w:r>
-            <w:proofErr w:type="gramEnd"/>
-            <w:r>
-              <w:rPr>
-                <w:rFonts w:cstheme="minorHAnsi"/>
-                <w:b w:val="0"/>
-                <w:bCs w:val="0"/>
-              </w:rPr>
-              <w:t>description}</w:t>
+              <w:t>{#s}{description}</w:t>
             </w:r>
           </w:p>
         </w:tc>
@@ -1670,6 +1634,16 @@
           <w:rFonts w:cstheme="minorHAnsi"/>
         </w:rPr>
       </w:pPr>
+      <w:r>
+        <w:rPr>
+          <w:rFonts w:ascii="Trebuchet MS" w:eastAsia="Times New Roman" w:hAnsi="Trebuchet MS" w:cs="Times New Roman"/>
+          <w:b/>
+          <w:bCs/>
+          <w:sz w:val="20"/>
+          <w:szCs w:val="20"/>
+        </w:rPr>
+        <w:t xml:space="preserve">   </w:t>
+      </w:r>
       <w:r>
         <w:rPr>
           <w:rFonts w:ascii="Trebuchet MS" w:eastAsia="Times New Roman" w:hAnsi="Trebuchet MS" w:cs="Times New Roman"/>

</xml_diff>

<commit_message>
chore: update template, ui
</commit_message>
<xml_diff>
--- a/public/preview/template.docx
+++ b/public/preview/template.docx
@@ -29,34 +29,38 @@
     <w:tbl>
       <w:tblPr>
         <w:tblStyle w:val="PlainTable1"/>
-        <w:tblW w:w="10080" w:type="dxa"/>
+        <w:tblW w:w="10705" w:type="dxa"/>
         <w:tblBorders>
-          <w:top w:val="none" w:sz="0" w:space="0" w:color="auto"/>
-          <w:left w:val="none" w:sz="0" w:space="0" w:color="auto"/>
-          <w:bottom w:val="none" w:sz="0" w:space="0" w:color="auto"/>
-          <w:right w:val="none" w:sz="0" w:space="0" w:color="auto"/>
-          <w:insideH w:val="none" w:sz="0" w:space="0" w:color="auto"/>
-          <w:insideV w:val="none" w:sz="0" w:space="0" w:color="auto"/>
+          <w:top w:val="single" w:sz="4" w:space="0" w:color="auto"/>
+          <w:left w:val="single" w:sz="4" w:space="0" w:color="auto"/>
+          <w:bottom w:val="single" w:sz="4" w:space="0" w:color="auto"/>
+          <w:right w:val="single" w:sz="4" w:space="0" w:color="auto"/>
+          <w:insideH w:val="single" w:sz="4" w:space="0" w:color="auto"/>
+          <w:insideV w:val="single" w:sz="4" w:space="0" w:color="auto"/>
         </w:tblBorders>
         <w:tblLook w:val="04A0" w:firstRow="1" w:lastRow="0" w:firstColumn="1" w:lastColumn="0" w:noHBand="0" w:noVBand="1"/>
       </w:tblPr>
       <w:tblGrid>
         <w:gridCol w:w="1530"/>
-        <w:gridCol w:w="4025"/>
-        <w:gridCol w:w="1025"/>
-        <w:gridCol w:w="1070"/>
-        <w:gridCol w:w="2430"/>
+        <w:gridCol w:w="3960"/>
+        <w:gridCol w:w="1710"/>
+        <w:gridCol w:w="3505"/>
       </w:tblGrid>
       <w:tr>
         <w:trPr>
+          <w:gridAfter w:val="2"/>
           <w:cnfStyle w:val="100000000000" w:firstRow="1" w:lastRow="0" w:firstColumn="0" w:lastColumn="0" w:oddVBand="0" w:evenVBand="0" w:oddHBand="0" w:evenHBand="0" w:firstRowFirstColumn="0" w:firstRowLastColumn="0" w:lastRowFirstColumn="0" w:lastRowLastColumn="0"/>
+          <w:wAfter w:w="5215" w:type="dxa"/>
           <w:trHeight w:val="368"/>
         </w:trPr>
         <w:tc>
           <w:tcPr>
             <w:cnfStyle w:val="001000000000" w:firstRow="0" w:lastRow="0" w:firstColumn="1" w:lastColumn="0" w:oddVBand="0" w:evenVBand="0" w:oddHBand="0" w:evenHBand="0" w:firstRowFirstColumn="0" w:firstRowLastColumn="0" w:lastRowFirstColumn="0" w:lastRowLastColumn="0"/>
-            <w:tcW w:w="5555" w:type="dxa"/>
+            <w:tcW w:w="5490" w:type="dxa"/>
             <w:gridSpan w:val="2"/>
+            <w:tcBorders>
+              <w:bottom w:val="nil"/>
+            </w:tcBorders>
             <w:shd w:val="clear" w:color="auto" w:fill="2F5496" w:themeFill="accent1" w:themeFillShade="BF"/>
             <w:vAlign w:val="center"/>
           </w:tcPr>
@@ -64,8 +68,6 @@
             <w:pPr>
               <w:rPr>
                 <w:rFonts w:cstheme="minorHAnsi"/>
-                <w:b w:val="0"/>
-                <w:bCs w:val="0"/>
                 <w:color w:val="FFFFFF" w:themeColor="background1"/>
               </w:rPr>
             </w:pPr>
@@ -97,52 +99,6 @@
               </w:rPr>
               <w:t>INFORMATION</w:t>
             </w:r>
-          </w:p>
-        </w:tc>
-        <w:tc>
-          <w:tcPr>
-            <w:tcW w:w="1025" w:type="dxa"/>
-            <w:shd w:val="clear" w:color="auto" w:fill="FFFFFF" w:themeFill="background1"/>
-            <w:vAlign w:val="center"/>
-          </w:tcPr>
-          <w:p>
-            <w:pPr>
-              <w:cnfStyle w:val="100000000000" w:firstRow="1" w:lastRow="0" w:firstColumn="0" w:lastColumn="0" w:oddVBand="0" w:evenVBand="0" w:oddHBand="0" w:evenHBand="0" w:firstRowFirstColumn="0" w:firstRowLastColumn="0" w:lastRowFirstColumn="0" w:lastRowLastColumn="0"/>
-              <w:rPr>
-                <w:rFonts w:cstheme="minorHAnsi"/>
-                <w:color w:val="FFFFFF" w:themeColor="background1"/>
-              </w:rPr>
-            </w:pPr>
-          </w:p>
-        </w:tc>
-        <w:tc>
-          <w:tcPr>
-            <w:tcW w:w="1070" w:type="dxa"/>
-            <w:shd w:val="clear" w:color="auto" w:fill="FFFFFF" w:themeFill="background1"/>
-          </w:tcPr>
-          <w:p>
-            <w:pPr>
-              <w:cnfStyle w:val="100000000000" w:firstRow="1" w:lastRow="0" w:firstColumn="0" w:lastColumn="0" w:oddVBand="0" w:evenVBand="0" w:oddHBand="0" w:evenHBand="0" w:firstRowFirstColumn="0" w:firstRowLastColumn="0" w:lastRowFirstColumn="0" w:lastRowLastColumn="0"/>
-              <w:rPr>
-                <w:rFonts w:cstheme="minorHAnsi"/>
-                <w:color w:val="FFFFFF" w:themeColor="background1"/>
-              </w:rPr>
-            </w:pPr>
-          </w:p>
-        </w:tc>
-        <w:tc>
-          <w:tcPr>
-            <w:tcW w:w="2430" w:type="dxa"/>
-            <w:shd w:val="clear" w:color="auto" w:fill="FFFFFF" w:themeFill="background1"/>
-          </w:tcPr>
-          <w:p>
-            <w:pPr>
-              <w:cnfStyle w:val="100000000000" w:firstRow="1" w:lastRow="0" w:firstColumn="0" w:lastColumn="0" w:oddVBand="0" w:evenVBand="0" w:oddHBand="0" w:evenHBand="0" w:firstRowFirstColumn="0" w:firstRowLastColumn="0" w:lastRowFirstColumn="0" w:lastRowLastColumn="0"/>
-              <w:rPr>
-                <w:rFonts w:cstheme="minorHAnsi"/>
-                <w:color w:val="FFFFFF" w:themeColor="background1"/>
-              </w:rPr>
-            </w:pPr>
           </w:p>
         </w:tc>
       </w:tr>
@@ -154,6 +110,12 @@
           <w:tcPr>
             <w:cnfStyle w:val="001000000000" w:firstRow="0" w:lastRow="0" w:firstColumn="1" w:lastColumn="0" w:oddVBand="0" w:evenVBand="0" w:oddHBand="0" w:evenHBand="0" w:firstRowFirstColumn="0" w:firstRowLastColumn="0" w:lastRowFirstColumn="0" w:lastRowLastColumn="0"/>
             <w:tcW w:w="1530" w:type="dxa"/>
+            <w:tcBorders>
+              <w:top w:val="nil"/>
+              <w:left w:val="nil"/>
+              <w:bottom w:val="nil"/>
+              <w:right w:val="nil"/>
+            </w:tcBorders>
             <w:shd w:val="clear" w:color="auto" w:fill="FFFFFF" w:themeFill="background1"/>
           </w:tcPr>
           <w:p>
@@ -192,8 +154,13 @@
         </w:tc>
         <w:tc>
           <w:tcPr>
-            <w:tcW w:w="5050" w:type="dxa"/>
-            <w:gridSpan w:val="2"/>
+            <w:tcW w:w="3960" w:type="dxa"/>
+            <w:tcBorders>
+              <w:top w:val="nil"/>
+              <w:left w:val="nil"/>
+              <w:bottom w:val="nil"/>
+              <w:right w:val="nil"/>
+            </w:tcBorders>
             <w:shd w:val="clear" w:color="auto" w:fill="FFFFFF" w:themeFill="background1"/>
           </w:tcPr>
           <w:p>
@@ -227,9 +194,12 @@
         </w:tc>
         <w:tc>
           <w:tcPr>
-            <w:tcW w:w="1070" w:type="dxa"/>
-            <w:tcBorders>
+            <w:tcW w:w="1710" w:type="dxa"/>
+            <w:tcBorders>
+              <w:top w:val="nil"/>
               <w:left w:val="nil"/>
+              <w:bottom w:val="nil"/>
+              <w:right w:val="nil"/>
             </w:tcBorders>
             <w:shd w:val="clear" w:color="auto" w:fill="FFFFFF" w:themeFill="background1"/>
           </w:tcPr>
@@ -248,13 +218,27 @@
                 <w:b/>
                 <w:bCs/>
               </w:rPr>
+              <w:t xml:space="preserve">              </w:t>
+            </w:r>
+            <w:r>
+              <w:rPr>
+                <w:rFonts w:cstheme="minorHAnsi"/>
+                <w:b/>
+                <w:bCs/>
+              </w:rPr>
               <w:t>DATE</w:t>
             </w:r>
           </w:p>
         </w:tc>
         <w:tc>
           <w:tcPr>
-            <w:tcW w:w="2430" w:type="dxa"/>
+            <w:tcW w:w="3505" w:type="dxa"/>
+            <w:tcBorders>
+              <w:top w:val="nil"/>
+              <w:left w:val="nil"/>
+              <w:bottom w:val="nil"/>
+              <w:right w:val="nil"/>
+            </w:tcBorders>
             <w:shd w:val="clear" w:color="auto" w:fill="FFFFFF" w:themeFill="background1"/>
           </w:tcPr>
           <w:p>
@@ -292,6 +276,12 @@
           <w:tcPr>
             <w:cnfStyle w:val="001000000000" w:firstRow="0" w:lastRow="0" w:firstColumn="1" w:lastColumn="0" w:oddVBand="0" w:evenVBand="0" w:oddHBand="0" w:evenHBand="0" w:firstRowFirstColumn="0" w:firstRowLastColumn="0" w:lastRowFirstColumn="0" w:lastRowLastColumn="0"/>
             <w:tcW w:w="1530" w:type="dxa"/>
+            <w:tcBorders>
+              <w:top w:val="nil"/>
+              <w:left w:val="nil"/>
+              <w:bottom w:val="nil"/>
+              <w:right w:val="nil"/>
+            </w:tcBorders>
             <w:shd w:val="clear" w:color="auto" w:fill="FFFFFF" w:themeFill="background1"/>
           </w:tcPr>
           <w:p>
@@ -330,8 +320,13 @@
         </w:tc>
         <w:tc>
           <w:tcPr>
-            <w:tcW w:w="5050" w:type="dxa"/>
-            <w:gridSpan w:val="2"/>
+            <w:tcW w:w="3960" w:type="dxa"/>
+            <w:tcBorders>
+              <w:top w:val="nil"/>
+              <w:left w:val="nil"/>
+              <w:bottom w:val="nil"/>
+              <w:right w:val="nil"/>
+            </w:tcBorders>
             <w:shd w:val="clear" w:color="auto" w:fill="FFFFFF" w:themeFill="background1"/>
           </w:tcPr>
           <w:p>
@@ -367,9 +362,12 @@
         </w:tc>
         <w:tc>
           <w:tcPr>
-            <w:tcW w:w="1070" w:type="dxa"/>
-            <w:tcBorders>
+            <w:tcW w:w="1710" w:type="dxa"/>
+            <w:tcBorders>
+              <w:top w:val="nil"/>
               <w:left w:val="nil"/>
+              <w:bottom w:val="nil"/>
+              <w:right w:val="nil"/>
             </w:tcBorders>
             <w:shd w:val="clear" w:color="auto" w:fill="FFFFFF" w:themeFill="background1"/>
           </w:tcPr>
@@ -388,13 +386,27 @@
                 <w:b/>
                 <w:bCs/>
               </w:rPr>
+              <w:t xml:space="preserve">              </w:t>
+            </w:r>
+            <w:r>
+              <w:rPr>
+                <w:rFonts w:cstheme="minorHAnsi"/>
+                <w:b/>
+                <w:bCs/>
+              </w:rPr>
               <w:t>INVOICE</w:t>
             </w:r>
           </w:p>
         </w:tc>
         <w:tc>
           <w:tcPr>
-            <w:tcW w:w="2430" w:type="dxa"/>
+            <w:tcW w:w="3505" w:type="dxa"/>
+            <w:tcBorders>
+              <w:top w:val="nil"/>
+              <w:left w:val="nil"/>
+              <w:bottom w:val="nil"/>
+              <w:right w:val="nil"/>
+            </w:tcBorders>
             <w:shd w:val="clear" w:color="auto" w:fill="FFFFFF" w:themeFill="background1"/>
           </w:tcPr>
           <w:p>
@@ -435,6 +447,12 @@
           <w:tcPr>
             <w:cnfStyle w:val="001000000000" w:firstRow="0" w:lastRow="0" w:firstColumn="1" w:lastColumn="0" w:oddVBand="0" w:evenVBand="0" w:oddHBand="0" w:evenHBand="0" w:firstRowFirstColumn="0" w:firstRowLastColumn="0" w:lastRowFirstColumn="0" w:lastRowLastColumn="0"/>
             <w:tcW w:w="1530" w:type="dxa"/>
+            <w:tcBorders>
+              <w:top w:val="nil"/>
+              <w:left w:val="nil"/>
+              <w:bottom w:val="nil"/>
+              <w:right w:val="nil"/>
+            </w:tcBorders>
             <w:shd w:val="clear" w:color="auto" w:fill="FFFFFF" w:themeFill="background1"/>
           </w:tcPr>
           <w:p>
@@ -475,8 +493,13 @@
         </w:tc>
         <w:tc>
           <w:tcPr>
-            <w:tcW w:w="5050" w:type="dxa"/>
-            <w:gridSpan w:val="2"/>
+            <w:tcW w:w="3960" w:type="dxa"/>
+            <w:tcBorders>
+              <w:top w:val="nil"/>
+              <w:left w:val="nil"/>
+              <w:bottom w:val="nil"/>
+              <w:right w:val="nil"/>
+            </w:tcBorders>
             <w:shd w:val="clear" w:color="auto" w:fill="FFFFFF" w:themeFill="background1"/>
           </w:tcPr>
           <w:p>
@@ -512,9 +535,12 @@
         </w:tc>
         <w:tc>
           <w:tcPr>
-            <w:tcW w:w="1070" w:type="dxa"/>
-            <w:tcBorders>
+            <w:tcW w:w="1710" w:type="dxa"/>
+            <w:tcBorders>
+              <w:top w:val="nil"/>
               <w:left w:val="nil"/>
+              <w:bottom w:val="nil"/>
+              <w:right w:val="nil"/>
             </w:tcBorders>
             <w:shd w:val="clear" w:color="auto" w:fill="FFFFFF" w:themeFill="background1"/>
           </w:tcPr>
@@ -531,7 +557,13 @@
         </w:tc>
         <w:tc>
           <w:tcPr>
-            <w:tcW w:w="2430" w:type="dxa"/>
+            <w:tcW w:w="3505" w:type="dxa"/>
+            <w:tcBorders>
+              <w:top w:val="nil"/>
+              <w:left w:val="nil"/>
+              <w:bottom w:val="nil"/>
+              <w:right w:val="nil"/>
+            </w:tcBorders>
             <w:shd w:val="clear" w:color="auto" w:fill="FFFFFF" w:themeFill="background1"/>
           </w:tcPr>
           <w:p>
@@ -551,6 +583,12 @@
           <w:tcPr>
             <w:cnfStyle w:val="001000000000" w:firstRow="0" w:lastRow="0" w:firstColumn="1" w:lastColumn="0" w:oddVBand="0" w:evenVBand="0" w:oddHBand="0" w:evenHBand="0" w:firstRowFirstColumn="0" w:firstRowLastColumn="0" w:lastRowFirstColumn="0" w:lastRowLastColumn="0"/>
             <w:tcW w:w="1530" w:type="dxa"/>
+            <w:tcBorders>
+              <w:top w:val="nil"/>
+              <w:left w:val="nil"/>
+              <w:bottom w:val="nil"/>
+              <w:right w:val="nil"/>
+            </w:tcBorders>
             <w:shd w:val="clear" w:color="auto" w:fill="FFFFFF" w:themeFill="background1"/>
           </w:tcPr>
           <w:p>
@@ -589,8 +627,13 @@
         </w:tc>
         <w:tc>
           <w:tcPr>
-            <w:tcW w:w="5050" w:type="dxa"/>
-            <w:gridSpan w:val="2"/>
+            <w:tcW w:w="3960" w:type="dxa"/>
+            <w:tcBorders>
+              <w:top w:val="nil"/>
+              <w:left w:val="nil"/>
+              <w:bottom w:val="nil"/>
+              <w:right w:val="nil"/>
+            </w:tcBorders>
             <w:shd w:val="clear" w:color="auto" w:fill="FFFFFF" w:themeFill="background1"/>
           </w:tcPr>
           <w:p>
@@ -626,9 +669,12 @@
         </w:tc>
         <w:tc>
           <w:tcPr>
-            <w:tcW w:w="1070" w:type="dxa"/>
-            <w:tcBorders>
+            <w:tcW w:w="1710" w:type="dxa"/>
+            <w:tcBorders>
+              <w:top w:val="nil"/>
               <w:left w:val="nil"/>
+              <w:bottom w:val="nil"/>
+              <w:right w:val="nil"/>
             </w:tcBorders>
             <w:shd w:val="clear" w:color="auto" w:fill="FFFFFF" w:themeFill="background1"/>
           </w:tcPr>
@@ -645,7 +691,13 @@
         </w:tc>
         <w:tc>
           <w:tcPr>
-            <w:tcW w:w="2430" w:type="dxa"/>
+            <w:tcW w:w="3505" w:type="dxa"/>
+            <w:tcBorders>
+              <w:top w:val="nil"/>
+              <w:left w:val="nil"/>
+              <w:bottom w:val="nil"/>
+              <w:right w:val="nil"/>
+            </w:tcBorders>
             <w:shd w:val="clear" w:color="auto" w:fill="FFFFFF" w:themeFill="background1"/>
           </w:tcPr>
           <w:p>

</xml_diff>

<commit_message>
chore: center signature, trim description, logo reload
</commit_message>
<xml_diff>
--- a/public/preview/template.docx
+++ b/public/preview/template.docx
@@ -1669,80 +1669,137 @@
     </w:p>
     <w:p>
       <w:pPr>
-        <w:ind w:left="6480" w:firstLine="720"/>
-        <w:rPr>
-          <w:rFonts w:ascii="Trebuchet MS" w:eastAsia="Times New Roman" w:hAnsi="Trebuchet MS" w:cs="Times New Roman"/>
-          <w:b/>
-          <w:bCs/>
-          <w:sz w:val="20"/>
-          <w:szCs w:val="20"/>
-        </w:rPr>
-      </w:pPr>
-    </w:p>
-    <w:p>
-      <w:pPr>
-        <w:ind w:left="6480" w:firstLine="720"/>
-        <w:rPr>
-          <w:rFonts w:cstheme="minorHAnsi"/>
-        </w:rPr>
-      </w:pPr>
-      <w:r>
-        <w:rPr>
-          <w:rFonts w:ascii="Trebuchet MS" w:eastAsia="Times New Roman" w:hAnsi="Trebuchet MS" w:cs="Times New Roman"/>
-          <w:b/>
-          <w:bCs/>
-          <w:sz w:val="20"/>
-          <w:szCs w:val="20"/>
-        </w:rPr>
-        <w:t xml:space="preserve">   </w:t>
-      </w:r>
-      <w:r>
-        <w:rPr>
-          <w:rFonts w:ascii="Trebuchet MS" w:eastAsia="Times New Roman" w:hAnsi="Trebuchet MS" w:cs="Times New Roman"/>
-          <w:b/>
-          <w:bCs/>
-          <w:sz w:val="20"/>
-          <w:szCs w:val="20"/>
-        </w:rPr>
-        <w:t>Signature</w:t>
-      </w:r>
-    </w:p>
-    <w:p>
-      <w:pPr>
         <w:jc w:val="right"/>
         <w:rPr>
           <w:rFonts w:cstheme="minorHAnsi"/>
         </w:rPr>
       </w:pPr>
-      <w:r>
-        <w:rPr>
-          <w:rFonts w:cstheme="minorHAnsi"/>
-        </w:rPr>
-        <w:t>{</w:t>
-      </w:r>
-      <w:r>
-        <w:rPr>
-          <w:rFonts w:cstheme="minorHAnsi"/>
-        </w:rPr>
-        <w:t>%</w:t>
-      </w:r>
-      <w:proofErr w:type="spellStart"/>
-      <w:r>
-        <w:rPr>
-          <w:rFonts w:cstheme="minorHAnsi"/>
-        </w:rPr>
-        <w:t>signatureImage</w:t>
-      </w:r>
-      <w:proofErr w:type="spellEnd"/>
-      <w:r>
-        <w:rPr>
-          <w:rFonts w:cstheme="minorHAnsi"/>
-        </w:rPr>
-        <w:t>}</w:t>
-      </w:r>
     </w:p>
+    <w:tbl>
+      <w:tblPr>
+        <w:tblStyle w:val="TableGrid"/>
+        <w:tblW w:w="0" w:type="auto"/>
+        <w:tblInd w:w="-5" w:type="dxa"/>
+        <w:tblBorders>
+          <w:top w:val="none" w:sz="0" w:space="0" w:color="auto"/>
+          <w:left w:val="none" w:sz="0" w:space="0" w:color="auto"/>
+          <w:bottom w:val="none" w:sz="0" w:space="0" w:color="auto"/>
+          <w:right w:val="none" w:sz="0" w:space="0" w:color="auto"/>
+          <w:insideH w:val="none" w:sz="0" w:space="0" w:color="auto"/>
+          <w:insideV w:val="none" w:sz="0" w:space="0" w:color="auto"/>
+        </w:tblBorders>
+        <w:tblLook w:val="04A0" w:firstRow="1" w:lastRow="0" w:firstColumn="1" w:lastColumn="0" w:noHBand="0" w:noVBand="1"/>
+      </w:tblPr>
+      <w:tblGrid>
+        <w:gridCol w:w="5760"/>
+        <w:gridCol w:w="3595"/>
+      </w:tblGrid>
+      <w:tr>
+        <w:tc>
+          <w:tcPr>
+            <w:tcW w:w="5760" w:type="dxa"/>
+          </w:tcPr>
+          <w:p>
+            <w:pPr>
+              <w:jc w:val="center"/>
+              <w:rPr>
+                <w:rFonts w:ascii="Trebuchet MS" w:eastAsia="Times New Roman" w:hAnsi="Trebuchet MS" w:cs="Times New Roman"/>
+                <w:b/>
+                <w:bCs/>
+                <w:sz w:val="20"/>
+                <w:szCs w:val="20"/>
+              </w:rPr>
+            </w:pPr>
+          </w:p>
+        </w:tc>
+        <w:tc>
+          <w:tcPr>
+            <w:tcW w:w="3595" w:type="dxa"/>
+          </w:tcPr>
+          <w:p>
+            <w:pPr>
+              <w:jc w:val="center"/>
+              <w:rPr>
+                <w:rFonts w:ascii="Trebuchet MS" w:eastAsia="Times New Roman" w:hAnsi="Trebuchet MS" w:cs="Times New Roman"/>
+                <w:b/>
+                <w:bCs/>
+                <w:sz w:val="20"/>
+                <w:szCs w:val="20"/>
+              </w:rPr>
+            </w:pPr>
+            <w:r>
+              <w:rPr>
+                <w:rFonts w:ascii="Trebuchet MS" w:eastAsia="Times New Roman" w:hAnsi="Trebuchet MS" w:cs="Times New Roman"/>
+                <w:b/>
+                <w:bCs/>
+                <w:sz w:val="20"/>
+                <w:szCs w:val="20"/>
+              </w:rPr>
+              <w:t>Signature</w:t>
+            </w:r>
+          </w:p>
+          <w:p>
+            <w:pPr>
+              <w:jc w:val="center"/>
+              <w:rPr>
+                <w:rFonts w:cstheme="minorHAnsi"/>
+              </w:rPr>
+            </w:pPr>
+          </w:p>
+        </w:tc>
+      </w:tr>
+      <w:tr>
+        <w:tc>
+          <w:tcPr>
+            <w:tcW w:w="5760" w:type="dxa"/>
+          </w:tcPr>
+          <w:p>
+            <w:pPr>
+              <w:jc w:val="center"/>
+              <w:rPr>
+                <w:rFonts w:cstheme="minorHAnsi"/>
+              </w:rPr>
+            </w:pPr>
+          </w:p>
+        </w:tc>
+        <w:tc>
+          <w:tcPr>
+            <w:tcW w:w="3595" w:type="dxa"/>
+          </w:tcPr>
+          <w:p>
+            <w:pPr>
+              <w:jc w:val="center"/>
+              <w:rPr>
+                <w:rFonts w:cstheme="minorHAnsi"/>
+              </w:rPr>
+            </w:pPr>
+            <w:r>
+              <w:rPr>
+                <w:rFonts w:cstheme="minorHAnsi"/>
+              </w:rPr>
+              <w:t>{%</w:t>
+            </w:r>
+            <w:proofErr w:type="spellStart"/>
+            <w:r>
+              <w:rPr>
+                <w:rFonts w:cstheme="minorHAnsi"/>
+              </w:rPr>
+              <w:t>signatureImage</w:t>
+            </w:r>
+            <w:proofErr w:type="spellEnd"/>
+            <w:r>
+              <w:rPr>
+                <w:rFonts w:cstheme="minorHAnsi"/>
+              </w:rPr>
+              <w:t>}</w:t>
+            </w:r>
+          </w:p>
+        </w:tc>
+      </w:tr>
+    </w:tbl>
     <w:p>
       <w:pPr>
+        <w:jc w:val="right"/>
         <w:rPr>
           <w:rFonts w:cstheme="minorHAnsi"/>
         </w:rPr>
@@ -2163,6 +2220,7 @@
   <w:style w:type="paragraph" w:default="1" w:styleId="Normal">
     <w:name w:val="Normal"/>
     <w:qFormat/>
+    <w:rsid w:val="00406A1C"/>
   </w:style>
   <w:style w:type="character" w:default="1" w:styleId="DefaultParagraphFont">
     <w:name w:val="Default Paragraph Font"/>

</xml_diff>

<commit_message>
chore: render po header
</commit_message>
<xml_diff>
--- a/public/preview/template.docx
+++ b/public/preview/template.docx
@@ -178,12 +178,14 @@
               </w:rPr>
               <w:t>{</w:t>
             </w:r>
+            <w:proofErr w:type="spellStart"/>
             <w:r>
               <w:rPr>
                 <w:rFonts w:cstheme="minorHAnsi"/>
               </w:rPr>
               <w:t>partnerName</w:t>
             </w:r>
+            <w:proofErr w:type="spellEnd"/>
             <w:r>
               <w:rPr>
                 <w:rFonts w:cstheme="minorHAnsi"/>
@@ -256,12 +258,14 @@
               </w:rPr>
               <w:t>{</w:t>
             </w:r>
+            <w:proofErr w:type="spellStart"/>
             <w:r>
               <w:rPr>
                 <w:rFonts w:cstheme="minorHAnsi"/>
               </w:rPr>
               <w:t>invoiceDate</w:t>
             </w:r>
+            <w:proofErr w:type="spellEnd"/>
             <w:r>
               <w:rPr>
                 <w:rFonts w:cstheme="minorHAnsi"/>
@@ -346,12 +350,14 @@
               </w:rPr>
               <w:t>{</w:t>
             </w:r>
+            <w:proofErr w:type="spellStart"/>
             <w:r>
               <w:rPr>
                 <w:rFonts w:cstheme="minorHAnsi"/>
               </w:rPr>
               <w:t>partnerAddress</w:t>
             </w:r>
+            <w:proofErr w:type="spellEnd"/>
             <w:r>
               <w:rPr>
                 <w:rFonts w:cstheme="minorHAnsi"/>
@@ -424,12 +430,14 @@
               </w:rPr>
               <w:t>{</w:t>
             </w:r>
+            <w:proofErr w:type="spellStart"/>
             <w:r>
               <w:rPr>
                 <w:rFonts w:cstheme="minorHAnsi"/>
               </w:rPr>
               <w:t>invoiceNumber</w:t>
             </w:r>
+            <w:proofErr w:type="spellEnd"/>
             <w:r>
               <w:rPr>
                 <w:rFonts w:cstheme="minorHAnsi"/>
@@ -464,6 +472,7 @@
                 <w:bCs w:val="0"/>
               </w:rPr>
             </w:pPr>
+            <w:proofErr w:type="spellStart"/>
             <w:r>
               <w:rPr>
                 <w:rFonts w:cstheme="minorHAnsi"/>
@@ -472,6 +481,7 @@
               </w:rPr>
               <w:t>ZipCode</w:t>
             </w:r>
+            <w:proofErr w:type="spellEnd"/>
             <w:r>
               <w:rPr>
                 <w:rFonts w:cstheme="minorHAnsi"/>
@@ -517,12 +527,14 @@
               </w:rPr>
               <w:t>{</w:t>
             </w:r>
+            <w:proofErr w:type="spellStart"/>
             <w:r>
               <w:rPr>
                 <w:rFonts w:cstheme="minorHAnsi"/>
               </w:rPr>
               <w:t>partnerZipCode</w:t>
             </w:r>
+            <w:proofErr w:type="spellEnd"/>
             <w:r>
               <w:rPr>
                 <w:rFonts w:cstheme="minorHAnsi"/>
@@ -651,12 +663,14 @@
               </w:rPr>
               <w:t>{</w:t>
             </w:r>
+            <w:proofErr w:type="spellStart"/>
             <w:r>
               <w:rPr>
                 <w:rFonts w:cstheme="minorHAnsi"/>
               </w:rPr>
               <w:t>partnerEmail</w:t>
             </w:r>
+            <w:proofErr w:type="spellEnd"/>
             <w:r>
               <w:rPr>
                 <w:rFonts w:cstheme="minorHAnsi"/>
@@ -806,12 +820,14 @@
               </w:rPr>
               <w:t>{</w:t>
             </w:r>
+            <w:proofErr w:type="spellStart"/>
             <w:r>
               <w:rPr>
                 <w:rFonts w:cstheme="minorHAnsi"/>
               </w:rPr>
               <w:t>billToName</w:t>
             </w:r>
+            <w:proofErr w:type="spellEnd"/>
             <w:r>
               <w:rPr>
                 <w:rFonts w:cstheme="minorHAnsi"/>
@@ -884,12 +900,14 @@
               </w:rPr>
               <w:t>{</w:t>
             </w:r>
+            <w:proofErr w:type="spellStart"/>
             <w:r>
               <w:rPr>
                 <w:rFonts w:cstheme="minorHAnsi"/>
               </w:rPr>
               <w:t>billToCompany</w:t>
             </w:r>
+            <w:proofErr w:type="spellEnd"/>
             <w:r>
               <w:rPr>
                 <w:rFonts w:cstheme="minorHAnsi"/>
@@ -981,12 +999,14 @@
               </w:rPr>
               <w:t>{</w:t>
             </w:r>
+            <w:proofErr w:type="spellStart"/>
             <w:r>
               <w:rPr>
                 <w:rFonts w:cstheme="minorHAnsi"/>
               </w:rPr>
               <w:t>billToTaxId</w:t>
             </w:r>
+            <w:proofErr w:type="spellEnd"/>
             <w:r>
               <w:rPr>
                 <w:rFonts w:cstheme="minorHAnsi"/>
@@ -1059,12 +1079,14 @@
               </w:rPr>
               <w:t>{</w:t>
             </w:r>
+            <w:proofErr w:type="spellStart"/>
             <w:r>
               <w:rPr>
                 <w:rFonts w:cstheme="minorHAnsi"/>
               </w:rPr>
               <w:t>billToAddress</w:t>
             </w:r>
+            <w:proofErr w:type="spellEnd"/>
             <w:r>
               <w:rPr>
                 <w:rFonts w:cstheme="minorHAnsi"/>
@@ -1105,7 +1127,25 @@
                 <w:b w:val="0"/>
                 <w:bCs w:val="0"/>
               </w:rPr>
-              <w:t>PO</w:t>
+              <w:t>{</w:t>
+            </w:r>
+            <w:proofErr w:type="spellStart"/>
+            <w:r>
+              <w:rPr>
+                <w:rFonts w:cstheme="minorHAnsi"/>
+                <w:b w:val="0"/>
+                <w:bCs w:val="0"/>
+              </w:rPr>
+              <w:t>poHeader</w:t>
+            </w:r>
+            <w:proofErr w:type="spellEnd"/>
+            <w:r>
+              <w:rPr>
+                <w:rFonts w:cstheme="minorHAnsi"/>
+                <w:b w:val="0"/>
+                <w:bCs w:val="0"/>
+              </w:rPr>
+              <w:t>}</w:t>
             </w:r>
           </w:p>
         </w:tc>
@@ -1244,7 +1284,25 @@
                 <w:b w:val="0"/>
                 <w:bCs w:val="0"/>
               </w:rPr>
-              <w:t>{#s}{description}</w:t>
+              <w:t>{#</w:t>
+            </w:r>
+            <w:proofErr w:type="gramStart"/>
+            <w:r>
+              <w:rPr>
+                <w:rFonts w:cstheme="minorHAnsi"/>
+                <w:b w:val="0"/>
+                <w:bCs w:val="0"/>
+              </w:rPr>
+              <w:t>s}{</w:t>
+            </w:r>
+            <w:proofErr w:type="gramEnd"/>
+            <w:r>
+              <w:rPr>
+                <w:rFonts w:cstheme="minorHAnsi"/>
+                <w:b w:val="0"/>
+                <w:bCs w:val="0"/>
+              </w:rPr>
+              <w:t>description}</w:t>
             </w:r>
           </w:p>
         </w:tc>
@@ -1266,12 +1324,14 @@
               </w:rPr>
               <w:t>{</w:t>
             </w:r>
+            <w:proofErr w:type="spellStart"/>
             <w:r>
               <w:rPr>
                 <w:rFonts w:cstheme="minorHAnsi"/>
               </w:rPr>
               <w:t>symbolCurrency</w:t>
             </w:r>
+            <w:proofErr w:type="spellEnd"/>
             <w:r>
               <w:rPr>
                 <w:rFonts w:cstheme="minorHAnsi"/>
@@ -1383,12 +1443,14 @@
               </w:rPr>
               <w:t>{</w:t>
             </w:r>
+            <w:proofErr w:type="spellStart"/>
             <w:r>
               <w:rPr>
                 <w:rFonts w:cstheme="minorHAnsi"/>
               </w:rPr>
               <w:t>symbolCurrency</w:t>
             </w:r>
+            <w:proofErr w:type="spellEnd"/>
             <w:r>
               <w:rPr>
                 <w:rFonts w:cstheme="minorHAnsi"/>
@@ -1496,12 +1558,14 @@
               </w:rPr>
               <w:t>{</w:t>
             </w:r>
+            <w:proofErr w:type="spellStart"/>
             <w:r>
               <w:rPr>
                 <w:rFonts w:cstheme="minorHAnsi"/>
               </w:rPr>
               <w:t>accountName</w:t>
             </w:r>
+            <w:proofErr w:type="spellEnd"/>
             <w:r>
               <w:rPr>
                 <w:rFonts w:cstheme="minorHAnsi"/>
@@ -1556,12 +1620,14 @@
               </w:rPr>
               <w:t>{</w:t>
             </w:r>
+            <w:proofErr w:type="spellStart"/>
             <w:r>
               <w:rPr>
                 <w:rFonts w:cstheme="minorHAnsi"/>
               </w:rPr>
               <w:t>bankName</w:t>
             </w:r>
+            <w:proofErr w:type="spellEnd"/>
             <w:r>
               <w:rPr>
                 <w:rFonts w:cstheme="minorHAnsi"/>
@@ -1619,12 +1685,14 @@
               </w:rPr>
               <w:t>{</w:t>
             </w:r>
+            <w:proofErr w:type="spellStart"/>
             <w:r>
               <w:rPr>
                 <w:rFonts w:cstheme="minorHAnsi"/>
               </w:rPr>
               <w:t>accountNumber</w:t>
             </w:r>
+            <w:proofErr w:type="spellEnd"/>
             <w:r>
               <w:rPr>
                 <w:rFonts w:cstheme="minorHAnsi"/>
@@ -1679,12 +1747,14 @@
               </w:rPr>
               <w:t>{</w:t>
             </w:r>
+            <w:proofErr w:type="spellStart"/>
             <w:r>
               <w:rPr>
                 <w:rFonts w:cstheme="minorHAnsi"/>
               </w:rPr>
               <w:t>swiftCode</w:t>
             </w:r>
+            <w:proofErr w:type="spellEnd"/>
             <w:r>
               <w:rPr>
                 <w:rFonts w:cstheme="minorHAnsi"/>
@@ -1742,12 +1812,14 @@
               </w:rPr>
               <w:t>{</w:t>
             </w:r>
+            <w:proofErr w:type="spellStart"/>
             <w:r>
               <w:rPr>
                 <w:rFonts w:cstheme="minorHAnsi"/>
               </w:rPr>
               <w:t>bankAddress</w:t>
             </w:r>
+            <w:proofErr w:type="spellEnd"/>
             <w:r>
               <w:rPr>
                 <w:rFonts w:cstheme="minorHAnsi"/>
@@ -1869,12 +1941,14 @@
               </w:rPr>
               <w:t>{%</w:t>
             </w:r>
+            <w:proofErr w:type="spellStart"/>
             <w:r>
               <w:rPr>
                 <w:rFonts w:cstheme="minorHAnsi"/>
               </w:rPr>
               <w:t>signatureImage</w:t>
             </w:r>
+            <w:proofErr w:type="spellEnd"/>
             <w:r>
               <w:rPr>
                 <w:rFonts w:cstheme="minorHAnsi"/>

</xml_diff>